<commit_message>
Modified the report documentation
</commit_message>
<xml_diff>
--- a/NewDatasets/SingleFamilyHomeSaleRental.docx
+++ b/NewDatasets/SingleFamilyHomeSaleRental.docx
@@ -118,7 +118,7 @@
     <w:p/>
     <w:p>
       <w:r>
-        <w:t>Project analyses the Single-Family Residence Sale prices and the Rental prices in U.S. in a region, county or State. The analysis helps the Homeowners, investors and real estate agents in predicting the home sale/rental pricing, thus helping in planning the real estate business.</w:t>
+        <w:t xml:space="preserve">Project analyses the Single-Family Residence Sale prices and the Rental prices in U.S. in a region, county or State. </w:t>
       </w:r>
     </w:p>
     <w:p/>
@@ -169,9 +169,6 @@
       </w:r>
     </w:p>
     <w:p>
-      <w:r>
-        <w:t xml:space="preserve">   </w:t>
-      </w:r>
       <w:hyperlink r:id="rId5" w:history="1">
         <w:r>
           <w:rPr>
@@ -184,10 +181,7 @@
     <w:p/>
     <w:p>
       <w:r>
-        <w:t xml:space="preserve">Single Family Residence Rental data </w:t>
-      </w:r>
-      <w:r>
-        <w:t>(</w:t>
+        <w:t>Single Family Residence Rental data (</w:t>
       </w:r>
       <w:proofErr w:type="spellStart"/>
       <w:r>
@@ -233,6 +227,26 @@
       </w:r>
     </w:p>
     <w:p/>
+    <w:p/>
+    <w:p>
+      <w:pPr>
+        <w:rPr>
+          <w:b/>
+          <w:bCs/>
+          <w:u w:val="single"/>
+        </w:rPr>
+      </w:pPr>
+      <w:r>
+        <w:rPr>
+          <w:b/>
+          <w:bCs/>
+          <w:u w:val="single"/>
+        </w:rPr>
+        <w:t>Extract:</w:t>
+      </w:r>
+    </w:p>
+    <w:p/>
+    <w:p/>
     <w:p>
       <w:pPr>
         <w:pStyle w:val="ListParagraph"/>
@@ -242,45 +256,134 @@
         </w:numPr>
       </w:pPr>
       <w:r>
-        <w:t>The PostgreSQL database (</w:t>
+        <w:t xml:space="preserve">Datasets of Single-Family Residence and Single-Family Rental data for U.S. are used from </w:t>
+      </w:r>
+      <w:hyperlink r:id="rId7" w:history="1">
+        <w:r>
+          <w:rPr>
+            <w:rStyle w:val="Hyperlink"/>
+          </w:rPr>
+          <w:t>www.kaggle.com</w:t>
+        </w:r>
+      </w:hyperlink>
+    </w:p>
+    <w:p>
+      <w:pPr>
+        <w:pStyle w:val="ListParagraph"/>
+      </w:pPr>
+    </w:p>
+    <w:p>
+      <w:pPr>
+        <w:pStyle w:val="ListParagraph"/>
+      </w:pPr>
+      <w:r>
+        <w:t>Single Family Residence data (</w:t>
       </w:r>
       <w:proofErr w:type="spellStart"/>
       <w:r>
-        <w:t>SingleFamHouse_SaleRentPrice_db</w:t>
+        <w:t>zillow</w:t>
       </w:r>
       <w:proofErr w:type="spellEnd"/>
       <w:r>
-        <w:t>) and tables (</w:t>
+        <w:t xml:space="preserve"> house price data from kaggle.com)</w:t>
+      </w:r>
+    </w:p>
+    <w:p>
+      <w:pPr>
+        <w:pStyle w:val="ListParagraph"/>
+      </w:pPr>
+      <w:r>
+        <w:fldChar w:fldCharType="begin"/>
+      </w:r>
+      <w:r>
+        <w:instrText xml:space="preserve"> HYPERLINK "</w:instrText>
+      </w:r>
+      <w:r>
+        <w:instrText>https://www.kaggle.com/paultimothymooney/zillow-house-price-data/version/14?select=State_Zhvi_SingleFamilyResidence.csv</w:instrText>
+      </w:r>
+      <w:r>
+        <w:instrText xml:space="preserve">" </w:instrText>
+      </w:r>
+      <w:r>
+        <w:fldChar w:fldCharType="separate"/>
+      </w:r>
+      <w:r>
+        <w:rPr>
+          <w:rStyle w:val="Hyperlink"/>
+        </w:rPr>
+        <w:t>https://www.kaggle.com/paultimothymooney/zillow-house-price-data/version/14?select=State_Zhvi_SingleFamilyResidence.csv</w:t>
+      </w:r>
+      <w:r>
+        <w:fldChar w:fldCharType="end"/>
+      </w:r>
+    </w:p>
+    <w:p>
+      <w:pPr>
+        <w:pStyle w:val="ListParagraph"/>
+      </w:pPr>
+    </w:p>
+    <w:p>
+      <w:pPr>
+        <w:ind w:left="720"/>
+      </w:pPr>
+      <w:r>
+        <w:t>Single Family Residence Rental data (</w:t>
       </w:r>
       <w:proofErr w:type="spellStart"/>
       <w:r>
-        <w:t>sfhomesales</w:t>
+        <w:t>zillow</w:t>
       </w:r>
       <w:proofErr w:type="spellEnd"/>
       <w:r>
-        <w:t xml:space="preserve"> and </w:t>
-      </w:r>
-      <w:proofErr w:type="spellStart"/>
-      <w:r>
-        <w:t>sfhome</w:t>
-      </w:r>
-      <w:r>
-        <w:t>rental</w:t>
-      </w:r>
-      <w:proofErr w:type="spellEnd"/>
-      <w:r>
-        <w:t xml:space="preserve">) are created with </w:t>
-      </w:r>
-      <w:proofErr w:type="spellStart"/>
-      <w:r>
-        <w:t>pgAdmin</w:t>
-      </w:r>
-      <w:proofErr w:type="spellEnd"/>
-      <w:r>
-        <w:t xml:space="preserve"> and are used to load the data into.</w:t>
-      </w:r>
-    </w:p>
-    <w:p/>
+        <w:t xml:space="preserve"> house price data from kaggle.com)</w:t>
+      </w:r>
+    </w:p>
+    <w:p>
+      <w:pPr>
+        <w:ind w:left="720"/>
+      </w:pPr>
+      <w:r>
+        <w:fldChar w:fldCharType="begin"/>
+      </w:r>
+      <w:r>
+        <w:instrText xml:space="preserve"> HYPERLINK "</w:instrText>
+      </w:r>
+      <w:r>
+        <w:instrText>https://www.kaggle.com/paultimothymooney/zillow-house-price-data/version/14?select=City_Zri_SingleFamilyResidenceRental.csv</w:instrText>
+      </w:r>
+      <w:r>
+        <w:instrText xml:space="preserve">" </w:instrText>
+      </w:r>
+      <w:r>
+        <w:fldChar w:fldCharType="separate"/>
+      </w:r>
+      <w:r>
+        <w:rPr>
+          <w:rStyle w:val="Hyperlink"/>
+        </w:rPr>
+        <w:t>https://www.kaggle.com/paultimothymooney/zillow-house-price-</w:t>
+      </w:r>
+      <w:r>
+        <w:rPr>
+          <w:rStyle w:val="Hyperlink"/>
+        </w:rPr>
+        <w:t>d</w:t>
+      </w:r>
+      <w:r>
+        <w:rPr>
+          <w:rStyle w:val="Hyperlink"/>
+        </w:rPr>
+        <w:t>ata/version/14?select=City_Zri_SingleFamilyResidenceRental.csv</w:t>
+      </w:r>
+      <w:r>
+        <w:fldChar w:fldCharType="end"/>
+      </w:r>
+    </w:p>
+    <w:p>
+      <w:pPr>
+        <w:ind w:left="720"/>
+      </w:pPr>
+    </w:p>
     <w:p>
       <w:pPr>
         <w:pStyle w:val="ListParagraph"/>
@@ -290,7 +393,54 @@
         </w:numPr>
       </w:pPr>
       <w:r>
-        <w:t>The CSV data are loaded into the data frames using Pandas.</w:t>
+        <w:lastRenderedPageBreak/>
+        <w:t xml:space="preserve">The CSV data </w:t>
+      </w:r>
+      <w:r>
+        <w:t xml:space="preserve">sets </w:t>
+      </w:r>
+      <w:r>
+        <w:t xml:space="preserve">are loaded into the data frames using Pandas </w:t>
+      </w:r>
+      <w:proofErr w:type="spellStart"/>
+      <w:r>
+        <w:t>read_csv</w:t>
+      </w:r>
+      <w:proofErr w:type="spellEnd"/>
+      <w:r>
+        <w:t xml:space="preserve"> method.</w:t>
+      </w:r>
+    </w:p>
+    <w:p>
+      <w:pPr>
+        <w:ind w:left="720"/>
+      </w:pPr>
+    </w:p>
+    <w:p>
+      <w:pPr>
+        <w:pStyle w:val="ListParagraph"/>
+      </w:pPr>
+    </w:p>
+    <w:p>
+      <w:pPr>
+        <w:pStyle w:val="ListParagraph"/>
+      </w:pPr>
+    </w:p>
+    <w:p>
+      <w:pPr>
+        <w:rPr>
+          <w:b/>
+          <w:bCs/>
+          <w:u w:val="single"/>
+        </w:rPr>
+      </w:pPr>
+      <w:r>
+        <w:rPr>
+          <w:b/>
+          <w:bCs/>
+          <w:u w:val="single"/>
+        </w:rPr>
+        <w:t>Transform:</w:t>
       </w:r>
     </w:p>
     <w:p/>
@@ -303,13 +453,10 @@
         </w:numPr>
       </w:pPr>
       <w:r>
-        <w:t>The data for a year (</w:t>
-      </w:r>
-      <w:r>
-        <w:t>June 2018 to May 2019</w:t>
-      </w:r>
-      <w:r>
-        <w:t xml:space="preserve">) is pulled to the data frames for analysis. </w:t>
+        <w:t xml:space="preserve">The data for a year (June 2018 to May 2019) is pulled to the data frames for analysis. </w:t>
+      </w:r>
+      <w:r>
+        <w:t>Data is filtered for one year and for each month.</w:t>
       </w:r>
     </w:p>
     <w:p/>
@@ -322,10 +469,42 @@
         </w:numPr>
       </w:pPr>
       <w:r>
-        <w:t>The data is cleaned, and an aggregate column is added, finding the average sale price and average rental price to the respective data frames.</w:t>
-      </w:r>
-    </w:p>
-    <w:p/>
+        <w:t xml:space="preserve">The data is cleaned, </w:t>
+      </w:r>
+      <w:r>
+        <w:t xml:space="preserve">by eliminating the duplicates, </w:t>
+      </w:r>
+      <w:r>
+        <w:t>and an aggregate column is added, finding the average sale price and average rental price to the respective data frames.</w:t>
+      </w:r>
+    </w:p>
+    <w:p>
+      <w:pPr>
+        <w:pStyle w:val="ListParagraph"/>
+      </w:pPr>
+    </w:p>
+    <w:p>
+      <w:pPr>
+        <w:rPr>
+          <w:b/>
+          <w:bCs/>
+          <w:u w:val="single"/>
+        </w:rPr>
+      </w:pPr>
+      <w:r>
+        <w:rPr>
+          <w:b/>
+          <w:bCs/>
+          <w:u w:val="single"/>
+        </w:rPr>
+        <w:t>Load:</w:t>
+      </w:r>
+    </w:p>
+    <w:p>
+      <w:pPr>
+        <w:pStyle w:val="ListParagraph"/>
+      </w:pPr>
+    </w:p>
     <w:p>
       <w:pPr>
         <w:pStyle w:val="ListParagraph"/>
@@ -335,7 +514,42 @@
         </w:numPr>
       </w:pPr>
       <w:r>
-        <w:t>Connection to the database is established and verified that the tables are created.</w:t>
+        <w:t>The PostgreSQL database (</w:t>
+      </w:r>
+      <w:proofErr w:type="spellStart"/>
+      <w:r>
+        <w:t>SingleFamHouse_SaleRentPrice_db</w:t>
+      </w:r>
+      <w:proofErr w:type="spellEnd"/>
+      <w:r>
+        <w:t>) and tables (</w:t>
+      </w:r>
+      <w:proofErr w:type="spellStart"/>
+      <w:r>
+        <w:t>sfhomesales</w:t>
+      </w:r>
+      <w:proofErr w:type="spellEnd"/>
+      <w:r>
+        <w:t xml:space="preserve"> and </w:t>
+      </w:r>
+      <w:proofErr w:type="spellStart"/>
+      <w:r>
+        <w:t>sfhome</w:t>
+      </w:r>
+      <w:r>
+        <w:t>rental</w:t>
+      </w:r>
+      <w:proofErr w:type="spellEnd"/>
+      <w:r>
+        <w:t xml:space="preserve">) are created with </w:t>
+      </w:r>
+      <w:proofErr w:type="spellStart"/>
+      <w:r>
+        <w:t>pgAdmin</w:t>
+      </w:r>
+      <w:proofErr w:type="spellEnd"/>
+      <w:r>
+        <w:t xml:space="preserve"> and are used to load the data into.</w:t>
       </w:r>
     </w:p>
     <w:p/>
@@ -348,7 +562,7 @@
         </w:numPr>
       </w:pPr>
       <w:r>
-        <w:t>The tables are loaded with the data in the data frames.</w:t>
+        <w:t>Connection to the database is established and verified that the tables are created.</w:t>
       </w:r>
     </w:p>
     <w:p/>
@@ -361,16 +575,7 @@
         </w:numPr>
       </w:pPr>
       <w:r>
-        <w:lastRenderedPageBreak/>
-        <w:t xml:space="preserve">The tables are queried in </w:t>
-      </w:r>
-      <w:proofErr w:type="spellStart"/>
-      <w:r>
-        <w:t>Jupyter</w:t>
-      </w:r>
-      <w:proofErr w:type="spellEnd"/>
-      <w:r>
-        <w:t xml:space="preserve"> Notebook to verify that the tables are loaded with the data.</w:t>
+        <w:t>The tables are loaded with the data in the data frames.</w:t>
       </w:r>
     </w:p>
     <w:p/>
@@ -383,6 +588,27 @@
         </w:numPr>
       </w:pPr>
       <w:r>
+        <w:t xml:space="preserve">The tables are queried in </w:t>
+      </w:r>
+      <w:proofErr w:type="spellStart"/>
+      <w:r>
+        <w:t>Jupyter</w:t>
+      </w:r>
+      <w:proofErr w:type="spellEnd"/>
+      <w:r>
+        <w:t xml:space="preserve"> Notebook to verify that the tables are loaded with the data.</w:t>
+      </w:r>
+    </w:p>
+    <w:p/>
+    <w:p>
+      <w:pPr>
+        <w:pStyle w:val="ListParagraph"/>
+        <w:numPr>
+          <w:ilvl w:val="0"/>
+          <w:numId w:val="3"/>
+        </w:numPr>
+      </w:pPr>
+      <w:r>
         <w:t xml:space="preserve">With PostgreSQL, the tables are queried in the </w:t>
       </w:r>
       <w:proofErr w:type="spellStart"/>
@@ -394,7 +620,87 @@
         <w:t xml:space="preserve"> to compare the Single-Family Residence sale price and the rental price for a specific Region, County or State.</w:t>
       </w:r>
     </w:p>
-    <w:p/>
+    <w:p>
+      <w:pPr>
+        <w:pStyle w:val="ListParagraph"/>
+      </w:pPr>
+    </w:p>
+    <w:p>
+      <w:pPr>
+        <w:pStyle w:val="ListParagraph"/>
+      </w:pPr>
+    </w:p>
+    <w:p/>
+    <w:p>
+      <w:pPr>
+        <w:rPr>
+          <w:b/>
+          <w:bCs/>
+          <w:u w:val="single"/>
+        </w:rPr>
+      </w:pPr>
+      <w:r>
+        <w:rPr>
+          <w:b/>
+          <w:bCs/>
+          <w:u w:val="single"/>
+        </w:rPr>
+        <w:t>Analysis Conclusion:</w:t>
+      </w:r>
+    </w:p>
+    <w:p>
+      <w:pPr>
+        <w:rPr>
+          <w:b/>
+          <w:bCs/>
+          <w:u w:val="single"/>
+        </w:rPr>
+      </w:pPr>
+    </w:p>
+    <w:p>
+      <w:r>
+        <w:t>The analysis helps the Homeowners, investors and real estate agents in predicting the home sale/rental pricing, thus helping in planning the real estate business.</w:t>
+      </w:r>
+    </w:p>
+    <w:p/>
+    <w:p>
+      <w:pPr>
+        <w:pStyle w:val="ListParagraph"/>
+        <w:numPr>
+          <w:ilvl w:val="0"/>
+          <w:numId w:val="4"/>
+        </w:numPr>
+      </w:pPr>
+      <w:r>
+        <w:t>Homeowners – help homeowners to plan their home selling /buying strategies.</w:t>
+      </w:r>
+    </w:p>
+    <w:p/>
+    <w:p>
+      <w:pPr>
+        <w:pStyle w:val="ListParagraph"/>
+        <w:numPr>
+          <w:ilvl w:val="0"/>
+          <w:numId w:val="4"/>
+        </w:numPr>
+      </w:pPr>
+      <w:r>
+        <w:t>Rental providers/Investors – helps to adjust the rental amount as per the home price/rental price changes.</w:t>
+      </w:r>
+    </w:p>
+    <w:p/>
+    <w:p>
+      <w:pPr>
+        <w:pStyle w:val="ListParagraph"/>
+        <w:numPr>
+          <w:ilvl w:val="0"/>
+          <w:numId w:val="4"/>
+        </w:numPr>
+      </w:pPr>
+      <w:r>
+        <w:t>Real Estate Agents – helps to get a pulse of the market.</w:t>
+      </w:r>
+    </w:p>
     <w:p/>
     <w:p/>
     <w:p/>
@@ -802,6 +1108,119 @@
       </w:rPr>
     </w:lvl>
   </w:abstractNum>
+  <w:abstractNum w:abstractNumId="3" w15:restartNumberingAfterBreak="0">
+    <w:nsid w:val="67AD2FC3"/>
+    <w:multiLevelType w:val="hybridMultilevel"/>
+    <w:tmpl w:val="EB1E5E66"/>
+    <w:lvl w:ilvl="0" w:tplc="04090001">
+      <w:start w:val="1"/>
+      <w:numFmt w:val="bullet"/>
+      <w:lvlText w:val=""/>
+      <w:lvlJc w:val="left"/>
+      <w:pPr>
+        <w:ind w:left="720" w:hanging="360"/>
+      </w:pPr>
+      <w:rPr>
+        <w:rFonts w:ascii="Symbol" w:hAnsi="Symbol" w:hint="default"/>
+      </w:rPr>
+    </w:lvl>
+    <w:lvl w:ilvl="1" w:tplc="04090003" w:tentative="1">
+      <w:start w:val="1"/>
+      <w:numFmt w:val="bullet"/>
+      <w:lvlText w:val="o"/>
+      <w:lvlJc w:val="left"/>
+      <w:pPr>
+        <w:ind w:left="1440" w:hanging="360"/>
+      </w:pPr>
+      <w:rPr>
+        <w:rFonts w:ascii="Courier New" w:hAnsi="Courier New" w:cs="Courier New" w:hint="default"/>
+      </w:rPr>
+    </w:lvl>
+    <w:lvl w:ilvl="2" w:tplc="04090005" w:tentative="1">
+      <w:start w:val="1"/>
+      <w:numFmt w:val="bullet"/>
+      <w:lvlText w:val=""/>
+      <w:lvlJc w:val="left"/>
+      <w:pPr>
+        <w:ind w:left="2160" w:hanging="360"/>
+      </w:pPr>
+      <w:rPr>
+        <w:rFonts w:ascii="Wingdings" w:hAnsi="Wingdings" w:hint="default"/>
+      </w:rPr>
+    </w:lvl>
+    <w:lvl w:ilvl="3" w:tplc="04090001" w:tentative="1">
+      <w:start w:val="1"/>
+      <w:numFmt w:val="bullet"/>
+      <w:lvlText w:val=""/>
+      <w:lvlJc w:val="left"/>
+      <w:pPr>
+        <w:ind w:left="2880" w:hanging="360"/>
+      </w:pPr>
+      <w:rPr>
+        <w:rFonts w:ascii="Symbol" w:hAnsi="Symbol" w:hint="default"/>
+      </w:rPr>
+    </w:lvl>
+    <w:lvl w:ilvl="4" w:tplc="04090003" w:tentative="1">
+      <w:start w:val="1"/>
+      <w:numFmt w:val="bullet"/>
+      <w:lvlText w:val="o"/>
+      <w:lvlJc w:val="left"/>
+      <w:pPr>
+        <w:ind w:left="3600" w:hanging="360"/>
+      </w:pPr>
+      <w:rPr>
+        <w:rFonts w:ascii="Courier New" w:hAnsi="Courier New" w:cs="Courier New" w:hint="default"/>
+      </w:rPr>
+    </w:lvl>
+    <w:lvl w:ilvl="5" w:tplc="04090005" w:tentative="1">
+      <w:start w:val="1"/>
+      <w:numFmt w:val="bullet"/>
+      <w:lvlText w:val=""/>
+      <w:lvlJc w:val="left"/>
+      <w:pPr>
+        <w:ind w:left="4320" w:hanging="360"/>
+      </w:pPr>
+      <w:rPr>
+        <w:rFonts w:ascii="Wingdings" w:hAnsi="Wingdings" w:hint="default"/>
+      </w:rPr>
+    </w:lvl>
+    <w:lvl w:ilvl="6" w:tplc="04090001" w:tentative="1">
+      <w:start w:val="1"/>
+      <w:numFmt w:val="bullet"/>
+      <w:lvlText w:val=""/>
+      <w:lvlJc w:val="left"/>
+      <w:pPr>
+        <w:ind w:left="5040" w:hanging="360"/>
+      </w:pPr>
+      <w:rPr>
+        <w:rFonts w:ascii="Symbol" w:hAnsi="Symbol" w:hint="default"/>
+      </w:rPr>
+    </w:lvl>
+    <w:lvl w:ilvl="7" w:tplc="04090003" w:tentative="1">
+      <w:start w:val="1"/>
+      <w:numFmt w:val="bullet"/>
+      <w:lvlText w:val="o"/>
+      <w:lvlJc w:val="left"/>
+      <w:pPr>
+        <w:ind w:left="5760" w:hanging="360"/>
+      </w:pPr>
+      <w:rPr>
+        <w:rFonts w:ascii="Courier New" w:hAnsi="Courier New" w:cs="Courier New" w:hint="default"/>
+      </w:rPr>
+    </w:lvl>
+    <w:lvl w:ilvl="8" w:tplc="04090005" w:tentative="1">
+      <w:start w:val="1"/>
+      <w:numFmt w:val="bullet"/>
+      <w:lvlText w:val=""/>
+      <w:lvlJc w:val="left"/>
+      <w:pPr>
+        <w:ind w:left="6480" w:hanging="360"/>
+      </w:pPr>
+      <w:rPr>
+        <w:rFonts w:ascii="Wingdings" w:hAnsi="Wingdings" w:hint="default"/>
+      </w:rPr>
+    </w:lvl>
+  </w:abstractNum>
   <w:num w:numId="1">
     <w:abstractNumId w:val="2"/>
   </w:num>
@@ -810,6 +1229,9 @@
   </w:num>
   <w:num w:numId="3">
     <w:abstractNumId w:val="0"/>
+  </w:num>
+  <w:num w:numId="4">
+    <w:abstractNumId w:val="3"/>
   </w:num>
 </w:numbering>
 </file>
@@ -1212,6 +1634,7 @@
   <w:style w:type="character" w:default="1" w:styleId="DefaultParagraphFont">
     <w:name w:val="Default Paragraph Font"/>
     <w:uiPriority w:val="1"/>
+    <w:semiHidden/>
     <w:unhideWhenUsed/>
   </w:style>
   <w:style w:type="table" w:default="1" w:styleId="TableNormal">
@@ -1285,7 +1708,6 @@
     <w:name w:val="Normal (Web)"/>
     <w:basedOn w:val="Normal"/>
     <w:uiPriority w:val="99"/>
-    <w:semiHidden/>
     <w:unhideWhenUsed/>
     <w:rsid w:val="00993299"/>
     <w:pPr>

</xml_diff>